<commit_message>
Optimized head section for SEO and marketing
</commit_message>
<xml_diff>
--- a/please read me.docx
+++ b/please read me.docx
@@ -97,6 +97,31 @@
       </w:r>
     </w:p>
     <w:p>
+      <w:r>
+        <w:rPr>
+          <w:b/>
+          <w:bCs/>
+        </w:rPr>
+        <w:t>Niche:</w:t>
+      </w:r>
+      <w:r>
+        <w:t xml:space="preserve"> Focus on culturally handmade Adire fashion that blends tradition with style and sustainability.</w:t>
+      </w:r>
+      <w:r>
+        <w:br/>
+      </w:r>
+      <w:r>
+        <w:rPr>
+          <w:b/>
+          <w:bCs/>
+        </w:rPr>
+        <w:t>USP (Unique Selling Point):</w:t>
+      </w:r>
+      <w:r>
+        <w:t xml:space="preserve"> Empowering African artisans, especially women, through sustainable fashion. Each piece tells a story and supports a heritage.</w:t>
+      </w:r>
+    </w:p>
+    <w:p>
       <w:pPr>
         <w:rPr>
           <w:b/>
@@ -129,7 +154,19 @@
         <w:t xml:space="preserve"> = Stylish, boutique, premium</w:t>
       </w:r>
       <w:r>
-        <w:t xml:space="preserve"> (haus is literally house in </w:t>
+        <w:t xml:space="preserve"> (</w:t>
+      </w:r>
+      <w:r>
+        <w:t>“</w:t>
+      </w:r>
+      <w:r>
+        <w:t>haus</w:t>
+      </w:r>
+      <w:r>
+        <w:t>”</w:t>
+      </w:r>
+      <w:r>
+        <w:t xml:space="preserve"> is literally house in </w:t>
       </w:r>
       <w:r>
         <w:t>German</w:t>
@@ -190,115 +227,250 @@
       </w:r>
     </w:p>
     <w:p>
+      <w:r>
+        <w:t>Colo</w:t>
+      </w:r>
+      <w:r>
+        <w:t>u</w:t>
+      </w:r>
+      <w:r>
+        <w:t>r Theme of Haus of Dye:</w:t>
+      </w:r>
+    </w:p>
+    <w:p>
+      <w:pPr>
+        <w:pStyle w:val="ListParagraph"/>
+        <w:numPr>
+          <w:ilvl w:val="0"/>
+          <w:numId w:val="4"/>
+        </w:numPr>
+      </w:pPr>
+      <w:r>
+        <w:rPr>
+          <w:b/>
+          <w:bCs/>
+        </w:rPr>
+        <w:t>Royal Blue</w:t>
+      </w:r>
+      <w:r>
+        <w:t xml:space="preserve"> – #3F51B5</w:t>
+      </w:r>
+      <w:r>
+        <w:br/>
+      </w:r>
+      <w:r>
+        <w:rPr>
+          <w:rFonts w:ascii="Cambria Math" w:hAnsi="Cambria Math" w:cs="Cambria Math"/>
+        </w:rPr>
+        <w:t>▸</w:t>
+      </w:r>
+      <w:r>
+        <w:t xml:space="preserve"> Used for navbar background, buttons, and primary branding</w:t>
+      </w:r>
+      <w:r>
+        <w:br/>
+      </w:r>
+      <w:r>
+        <w:rPr>
+          <w:rFonts w:ascii="Cambria Math" w:hAnsi="Cambria Math" w:cs="Cambria Math"/>
+        </w:rPr>
+        <w:t>▸</w:t>
+      </w:r>
+      <w:r>
+        <w:t xml:space="preserve"> Represents calm, elegance, and African richness</w:t>
+      </w:r>
+    </w:p>
+    <w:p>
+      <w:pPr>
+        <w:pStyle w:val="ListParagraph"/>
+        <w:numPr>
+          <w:ilvl w:val="0"/>
+          <w:numId w:val="4"/>
+        </w:numPr>
+      </w:pPr>
+      <w:r>
+        <w:rPr>
+          <w:b/>
+          <w:bCs/>
+        </w:rPr>
+        <w:t>Off-White / Creamy Beige</w:t>
+      </w:r>
+      <w:r>
+        <w:t xml:space="preserve"> – #FDF6ED</w:t>
+      </w:r>
+      <w:r>
+        <w:br/>
+      </w:r>
+      <w:r>
+        <w:rPr>
+          <w:rFonts w:ascii="Cambria Math" w:hAnsi="Cambria Math" w:cs="Cambria Math"/>
+        </w:rPr>
+        <w:t>▸</w:t>
+      </w:r>
+      <w:r>
+        <w:t xml:space="preserve"> Used as the page background</w:t>
+      </w:r>
+      <w:r>
+        <w:br/>
+      </w:r>
+      <w:r>
+        <w:rPr>
+          <w:rFonts w:ascii="Cambria Math" w:hAnsi="Cambria Math" w:cs="Cambria Math"/>
+        </w:rPr>
+        <w:t>▸</w:t>
+      </w:r>
+      <w:r>
+        <w:t xml:space="preserve"> Gives a natural, clean, fabric-inspired feel</w:t>
+      </w:r>
+    </w:p>
+    <w:p>
+      <w:pPr>
+        <w:pStyle w:val="ListParagraph"/>
+        <w:numPr>
+          <w:ilvl w:val="0"/>
+          <w:numId w:val="4"/>
+        </w:numPr>
+      </w:pPr>
+      <w:r>
+        <w:rPr>
+          <w:b/>
+          <w:bCs/>
+        </w:rPr>
+        <w:t>Warm Orange</w:t>
+      </w:r>
+      <w:r>
+        <w:t xml:space="preserve"> – #D96C3B</w:t>
+      </w:r>
+      <w:r>
+        <w:br/>
+      </w:r>
+      <w:r>
+        <w:rPr>
+          <w:rFonts w:ascii="Cambria Math" w:hAnsi="Cambria Math" w:cs="Cambria Math"/>
+        </w:rPr>
+        <w:t>▸</w:t>
+      </w:r>
+      <w:r>
+        <w:t xml:space="preserve"> Used for login button, accent colo</w:t>
+      </w:r>
+      <w:r>
+        <w:t>u</w:t>
+      </w:r>
+      <w:r>
+        <w:t>rs, hover effects</w:t>
+      </w:r>
+      <w:r>
+        <w:br/>
+      </w:r>
+      <w:r>
+        <w:rPr>
+          <w:rFonts w:ascii="Cambria Math" w:hAnsi="Cambria Math" w:cs="Cambria Math"/>
+        </w:rPr>
+        <w:t>▸</w:t>
+      </w:r>
+      <w:r>
+        <w:t xml:space="preserve"> Adds energy, vibrancy, and modern contrast</w:t>
+      </w:r>
+    </w:p>
+    <w:p/>
+    <w:p>
+      <w:pPr>
+        <w:rPr>
+          <w:b/>
+          <w:bCs/>
+        </w:rPr>
+      </w:pPr>
+      <w:r>
+        <w:rPr>
+          <w:b/>
+          <w:bCs/>
+        </w:rPr>
+        <w:t xml:space="preserve">About Us </w:t>
+      </w:r>
+      <w:r>
+        <w:rPr>
+          <w:b/>
+          <w:bCs/>
+        </w:rPr>
+        <w:t>(</w:t>
+      </w:r>
+      <w:r>
+        <w:rPr>
+          <w:b/>
+          <w:bCs/>
+        </w:rPr>
+        <w:t>Haus of Dye</w:t>
+      </w:r>
+      <w:r>
+        <w:rPr>
+          <w:b/>
+          <w:bCs/>
+        </w:rPr>
+        <w:t>)</w:t>
+      </w:r>
+    </w:p>
+    <w:p>
+      <w:r>
+        <w:t xml:space="preserve">Welcome to </w:t>
+      </w:r>
+      <w:r>
+        <w:rPr>
+          <w:b/>
+          <w:bCs/>
+        </w:rPr>
+        <w:t>Haus of Dye</w:t>
+      </w:r>
+      <w:r>
+        <w:t xml:space="preserve"> </w:t>
+      </w:r>
+      <w:r>
+        <w:t>where tradition meets trend, and heritage is worn with pride.</w:t>
+      </w:r>
+    </w:p>
+    <w:p>
+      <w:r>
+        <w:t xml:space="preserve">At Haus of Dye, we are more than just an Adire fashion store. We are a </w:t>
+      </w:r>
+      <w:r>
+        <w:rPr>
+          <w:b/>
+          <w:bCs/>
+        </w:rPr>
+        <w:t>creative movement</w:t>
+      </w:r>
+      <w:r>
+        <w:t xml:space="preserve">, a </w:t>
+      </w:r>
+      <w:r>
+        <w:rPr>
+          <w:b/>
+          <w:bCs/>
+        </w:rPr>
+        <w:t>cultural home</w:t>
+      </w:r>
+      <w:r>
+        <w:t xml:space="preserve">, and a </w:t>
+      </w:r>
+      <w:r>
+        <w:rPr>
+          <w:b/>
+          <w:bCs/>
+        </w:rPr>
+        <w:t>platform for preserving African textile art</w:t>
+      </w:r>
+      <w:r>
+        <w:t xml:space="preserve"> through modern design. Inspired by the age-old Yoruba technique of fabric dyeing, we blend deep-rooted traditions with contemporary fashion to create clothing that tells a story a story of identity, colo</w:t>
+      </w:r>
+      <w:r>
+        <w:t>u</w:t>
+      </w:r>
+      <w:r>
+        <w:t>r, and cultural beauty.</w:t>
+      </w:r>
+    </w:p>
+    <w:p>
       <w:pPr>
         <w:ind w:left="720"/>
-      </w:pPr>
-    </w:p>
-    <w:p>
-      <w:pPr>
-        <w:ind w:left="720"/>
-        <w:rPr>
-          <w:b/>
-          <w:bCs/>
-        </w:rPr>
-      </w:pPr>
-      <w:r>
-        <w:rPr>
-          <w:b/>
-          <w:bCs/>
-        </w:rPr>
-        <w:t xml:space="preserve">About Us </w:t>
-      </w:r>
-      <w:r>
-        <w:rPr>
-          <w:b/>
-          <w:bCs/>
-        </w:rPr>
-        <w:t>(</w:t>
-      </w:r>
-      <w:r>
-        <w:rPr>
-          <w:b/>
-          <w:bCs/>
-        </w:rPr>
-        <w:t>Haus of Dye</w:t>
-      </w:r>
-      <w:r>
-        <w:rPr>
-          <w:b/>
-          <w:bCs/>
-        </w:rPr>
-        <w:t>)</w:t>
-      </w:r>
-    </w:p>
-    <w:p>
-      <w:pPr>
-        <w:ind w:left="720"/>
-      </w:pPr>
-      <w:r>
-        <w:t xml:space="preserve">Welcome to </w:t>
-      </w:r>
-      <w:r>
-        <w:rPr>
-          <w:b/>
-          <w:bCs/>
-        </w:rPr>
-        <w:t>Haus of Dye</w:t>
-      </w:r>
-      <w:r>
-        <w:t xml:space="preserve"> </w:t>
-      </w:r>
-      <w:r>
-        <w:t>where tradition meets trend, and heritage is worn with pride.</w:t>
-      </w:r>
-    </w:p>
-    <w:p>
-      <w:pPr>
-        <w:ind w:left="720"/>
-      </w:pPr>
-      <w:r>
-        <w:t xml:space="preserve">At Haus of Dye, we are more than just an Adire fashion store. We are a </w:t>
-      </w:r>
-      <w:r>
-        <w:rPr>
-          <w:b/>
-          <w:bCs/>
-        </w:rPr>
-        <w:t>creative movement</w:t>
-      </w:r>
-      <w:r>
-        <w:t xml:space="preserve">, a </w:t>
-      </w:r>
-      <w:r>
-        <w:rPr>
-          <w:b/>
-          <w:bCs/>
-        </w:rPr>
-        <w:t>cultural home</w:t>
-      </w:r>
-      <w:r>
-        <w:t xml:space="preserve">, and a </w:t>
-      </w:r>
-      <w:r>
-        <w:rPr>
-          <w:b/>
-          <w:bCs/>
-        </w:rPr>
-        <w:t>platform for preserving African textile art</w:t>
-      </w:r>
-      <w:r>
-        <w:t xml:space="preserve"> through modern design. Inspired by the age-old Yoruba technique of fabric dyeing, we blend deep-rooted traditions with contemporary fashion to create clothing that tells a story a story of identity, colo</w:t>
-      </w:r>
-      <w:r>
-        <w:t>u</w:t>
-      </w:r>
-      <w:r>
-        <w:t>r, and cultural beauty.</w:t>
-      </w:r>
-    </w:p>
-    <w:p>
-      <w:pPr>
-        <w:ind w:left="720"/>
         <w:rPr>
           <w:rFonts w:ascii="Segoe UI Emoji" w:hAnsi="Segoe UI Emoji" w:cs="Segoe UI Emoji"/>
           <w:b/>
@@ -308,7 +480,6 @@
     </w:p>
     <w:p>
       <w:pPr>
-        <w:ind w:left="720"/>
         <w:rPr>
           <w:b/>
           <w:bCs/>
@@ -323,16 +494,12 @@
       </w:r>
     </w:p>
     <w:p>
-      <w:pPr>
-        <w:ind w:left="720"/>
-      </w:pPr>
       <w:r>
         <w:t>To become a leading digital house for Adire fabrics, showcasing authentic African design to the world while empowering local craftsmanship and telling timeless cultural stories through fashion.</w:t>
       </w:r>
     </w:p>
     <w:p>
       <w:pPr>
-        <w:ind w:left="720"/>
         <w:rPr>
           <w:b/>
           <w:bCs/>
@@ -375,6 +542,7 @@
         </w:numPr>
       </w:pPr>
       <w:r>
+        <w:lastRenderedPageBreak/>
         <w:t xml:space="preserve">To </w:t>
       </w:r>
       <w:r>
@@ -432,7 +600,6 @@
     </w:p>
     <w:p>
       <w:pPr>
-        <w:ind w:left="360"/>
         <w:rPr>
           <w:b/>
           <w:bCs/>
@@ -522,25 +689,20 @@
     </w:p>
     <w:p>
       <w:pPr>
-        <w:ind w:left="720"/>
-        <w:rPr>
-          <w:b/>
-          <w:bCs/>
-        </w:rPr>
-      </w:pPr>
-      <w:r>
-        <w:rPr>
-          <w:b/>
-          <w:bCs/>
-        </w:rPr>
-        <w:lastRenderedPageBreak/>
+        <w:rPr>
+          <w:b/>
+          <w:bCs/>
+        </w:rPr>
+      </w:pPr>
+      <w:r>
+        <w:rPr>
+          <w:b/>
+          <w:bCs/>
+        </w:rPr>
         <w:t>Our Cultural Promise</w:t>
       </w:r>
     </w:p>
     <w:p>
-      <w:pPr>
-        <w:ind w:left="720"/>
-      </w:pPr>
       <w:r>
         <w:t xml:space="preserve">Adire is more than fabric; it is </w:t>
       </w:r>
@@ -549,14 +711,7 @@
           <w:b/>
           <w:bCs/>
         </w:rPr>
-        <w:t xml:space="preserve">art, language, history, and </w:t>
-      </w:r>
-      <w:r>
-        <w:rPr>
-          <w:b/>
-          <w:bCs/>
-        </w:rPr>
-        <w:t>pride</w:t>
+        <w:t>art, language, history, and pride</w:t>
       </w:r>
       <w:r>
         <w:t xml:space="preserve"> </w:t>
@@ -580,54 +735,46 @@
     </w:p>
     <w:p>
       <w:pPr>
+        <w:rPr>
+          <w:b/>
+          <w:bCs/>
+        </w:rPr>
+      </w:pPr>
+      <w:r>
+        <w:rPr>
+          <w:b/>
+          <w:bCs/>
+        </w:rPr>
+        <w:t>Our Story</w:t>
+      </w:r>
+    </w:p>
+    <w:p>
+      <w:r>
+        <w:t xml:space="preserve">Born out of a university group project, Haus of Dye began as an idea to </w:t>
+      </w:r>
+      <w:r>
+        <w:rPr>
+          <w:b/>
+          <w:bCs/>
+        </w:rPr>
+        <w:t>digitally showcase Nigerian fabrics</w:t>
+      </w:r>
+      <w:r>
+        <w:t xml:space="preserve"> to a global audience. What started as a classroom initiative has grown into a meaningful brand project driven by teamwork, creativity, and a strong connection to cultural roots.</w:t>
+      </w:r>
+    </w:p>
+    <w:p>
+      <w:r>
+        <w:t>Today, our team works across design, digital tech, and content creation to deliver an online store that’s stylish, authentic, and proudly African.</w:t>
+      </w:r>
+    </w:p>
+    <w:p>
+      <w:pPr>
         <w:ind w:left="720"/>
-        <w:rPr>
-          <w:b/>
-          <w:bCs/>
-        </w:rPr>
-      </w:pPr>
-      <w:r>
-        <w:rPr>
-          <w:b/>
-          <w:bCs/>
-        </w:rPr>
-        <w:t>Our Story</w:t>
-      </w:r>
-    </w:p>
-    <w:p>
-      <w:pPr>
-        <w:ind w:left="720"/>
-      </w:pPr>
-      <w:r>
-        <w:t xml:space="preserve">Born out of a university group project, Haus of Dye began as an idea to </w:t>
-      </w:r>
-      <w:r>
-        <w:rPr>
-          <w:b/>
-          <w:bCs/>
-        </w:rPr>
-        <w:t>digitally showcase Nigerian fabrics</w:t>
-      </w:r>
-      <w:r>
-        <w:t xml:space="preserve"> to a global audience. What started as a classroom initiative has grown into a meaningful brand project driven by teamwork, creativity, and a strong connection to cultural roots.</w:t>
-      </w:r>
-    </w:p>
-    <w:p>
-      <w:pPr>
-        <w:ind w:left="720"/>
-      </w:pPr>
-      <w:r>
-        <w:t>Today, our team works across design, digital tech, and content creation to deliver an online store that’s stylish, authentic, and proudly African.</w:t>
-      </w:r>
-    </w:p>
-    <w:p>
-      <w:pPr>
-        <w:ind w:left="720"/>
-      </w:pPr>
-    </w:p>
-    <w:p>
-      <w:pPr>
-        <w:ind w:left="720"/>
+      </w:pPr>
+    </w:p>
+    <w:p>
+      <w:pPr>
         <w:rPr>
           <w:b/>
           <w:bCs/>
@@ -642,9 +789,9 @@
       </w:r>
     </w:p>
     <w:p>
-      <w:pPr>
-        <w:ind w:left="720"/>
-      </w:pPr>
+      <w:r>
+        <w:t xml:space="preserve"> </w:t>
+      </w:r>
       <w:r>
         <w:t xml:space="preserve">Whether you're here to shop, support, or simply explore you're welcome in the </w:t>
       </w:r>
@@ -691,6 +838,96 @@
 <file path=word/numbering.xml><?xml version="1.0" encoding="utf-8"?>
 <w:numbering xmlns:wpc="http://schemas.microsoft.com/office/word/2010/wordprocessingCanvas" xmlns:cx="http://schemas.microsoft.com/office/drawing/2014/chartex" xmlns:cx1="http://schemas.microsoft.com/office/drawing/2015/9/8/chartex" xmlns:cx2="http://schemas.microsoft.com/office/drawing/2015/10/21/chartex" xmlns:cx3="http://schemas.microsoft.com/office/drawing/2016/5/9/chartex" xmlns:cx4="http://schemas.microsoft.com/office/drawing/2016/5/10/chartex" xmlns:cx5="http://schemas.microsoft.com/office/drawing/2016/5/11/chartex" xmlns:cx6="http://schemas.microsoft.com/office/drawing/2016/5/12/chartex" xmlns:cx7="http://schemas.microsoft.com/office/drawing/2016/5/13/chartex" xmlns:cx8="http://schemas.microsoft.com/office/drawing/2016/5/14/chartex" xmlns:mc="http://schemas.openxmlformats.org/markup-compatibility/2006" xmlns:aink="http://schemas.microsoft.com/office/drawing/2016/ink" xmlns:am3d="http://schemas.microsoft.com/office/drawing/2017/model3d" xmlns:o="urn:schemas-microsoft-com:office:office" xmlns:oel="http://schemas.microsoft.com/office/2019/extlst" xmlns:r="http://schemas.openxmlformats.org/officeDocument/2006/relationships" xmlns:m="http://schemas.openxmlformats.org/officeDocument/2006/math" xmlns:v="urn:schemas-microsoft-com:vml" xmlns:wp14="http://schemas.microsoft.com/office/word/2010/wordprocessingDrawing" xmlns:wp="http://schemas.openxmlformats.org/drawingml/2006/wordprocessingDrawing" xmlns:w10="urn:schemas-microsoft-com:office:word" xmlns:w="http://schemas.openxmlformats.org/wordprocessingml/2006/main" xmlns:w14="http://schemas.microsoft.com/office/word/2010/wordml" xmlns:w15="http://schemas.microsoft.com/office/word/2012/wordml" xmlns:w16cex="http://schemas.microsoft.com/office/word/2018/wordml/cex" xmlns:w16cid="http://schemas.microsoft.com/office/word/2016/wordml/cid" xmlns:w16="http://schemas.microsoft.com/office/word/2018/wordml" xmlns:w16du="http://schemas.microsoft.com/office/word/2023/wordml/word16du" xmlns:w16sdtdh="http://schemas.microsoft.com/office/word/2020/wordml/sdtdatahash" xmlns:w16sdtfl="http://schemas.microsoft.com/office/word/2024/wordml/sdtformatlock" xmlns:w16se="http://schemas.microsoft.com/office/word/2015/wordml/symex" xmlns:wpg="http://schemas.microsoft.com/office/word/2010/wordprocessingGroup" xmlns:wpi="http://schemas.microsoft.com/office/word/2010/wordprocessingInk" xmlns:wne="http://schemas.microsoft.com/office/word/2006/wordml" xmlns:wps="http://schemas.microsoft.com/office/word/2010/wordprocessingShape" mc:Ignorable="w14 w15 w16se w16cid w16 w16cex w16sdtdh w16sdtfl w16du wp14">
   <w:abstractNum w:abstractNumId="0" w15:restartNumberingAfterBreak="0">
+    <w:nsid w:val="4A4A4914"/>
+    <w:multiLevelType w:val="hybridMultilevel"/>
+    <w:tmpl w:val="FCBC4CDA"/>
+    <w:lvl w:ilvl="0" w:tplc="B44C742A">
+      <w:start w:val="1"/>
+      <w:numFmt w:val="decimal"/>
+      <w:lvlText w:val="%1."/>
+      <w:lvlJc w:val="left"/>
+      <w:pPr>
+        <w:ind w:left="720" w:hanging="360"/>
+      </w:pPr>
+      <w:rPr>
+        <w:rFonts w:hint="default"/>
+        <w:b/>
+      </w:rPr>
+    </w:lvl>
+    <w:lvl w:ilvl="1" w:tplc="08090019" w:tentative="1">
+      <w:start w:val="1"/>
+      <w:numFmt w:val="lowerLetter"/>
+      <w:lvlText w:val="%2."/>
+      <w:lvlJc w:val="left"/>
+      <w:pPr>
+        <w:ind w:left="1440" w:hanging="360"/>
+      </w:pPr>
+    </w:lvl>
+    <w:lvl w:ilvl="2" w:tplc="0809001B" w:tentative="1">
+      <w:start w:val="1"/>
+      <w:numFmt w:val="lowerRoman"/>
+      <w:lvlText w:val="%3."/>
+      <w:lvlJc w:val="right"/>
+      <w:pPr>
+        <w:ind w:left="2160" w:hanging="180"/>
+      </w:pPr>
+    </w:lvl>
+    <w:lvl w:ilvl="3" w:tplc="0809000F" w:tentative="1">
+      <w:start w:val="1"/>
+      <w:numFmt w:val="decimal"/>
+      <w:lvlText w:val="%4."/>
+      <w:lvlJc w:val="left"/>
+      <w:pPr>
+        <w:ind w:left="2880" w:hanging="360"/>
+      </w:pPr>
+    </w:lvl>
+    <w:lvl w:ilvl="4" w:tplc="08090019" w:tentative="1">
+      <w:start w:val="1"/>
+      <w:numFmt w:val="lowerLetter"/>
+      <w:lvlText w:val="%5."/>
+      <w:lvlJc w:val="left"/>
+      <w:pPr>
+        <w:ind w:left="3600" w:hanging="360"/>
+      </w:pPr>
+    </w:lvl>
+    <w:lvl w:ilvl="5" w:tplc="0809001B" w:tentative="1">
+      <w:start w:val="1"/>
+      <w:numFmt w:val="lowerRoman"/>
+      <w:lvlText w:val="%6."/>
+      <w:lvlJc w:val="right"/>
+      <w:pPr>
+        <w:ind w:left="4320" w:hanging="180"/>
+      </w:pPr>
+    </w:lvl>
+    <w:lvl w:ilvl="6" w:tplc="0809000F" w:tentative="1">
+      <w:start w:val="1"/>
+      <w:numFmt w:val="decimal"/>
+      <w:lvlText w:val="%7."/>
+      <w:lvlJc w:val="left"/>
+      <w:pPr>
+        <w:ind w:left="5040" w:hanging="360"/>
+      </w:pPr>
+    </w:lvl>
+    <w:lvl w:ilvl="7" w:tplc="08090019" w:tentative="1">
+      <w:start w:val="1"/>
+      <w:numFmt w:val="lowerLetter"/>
+      <w:lvlText w:val="%8."/>
+      <w:lvlJc w:val="left"/>
+      <w:pPr>
+        <w:ind w:left="5760" w:hanging="360"/>
+      </w:pPr>
+    </w:lvl>
+    <w:lvl w:ilvl="8" w:tplc="0809001B" w:tentative="1">
+      <w:start w:val="1"/>
+      <w:numFmt w:val="lowerRoman"/>
+      <w:lvlText w:val="%9."/>
+      <w:lvlJc w:val="right"/>
+      <w:pPr>
+        <w:ind w:left="6480" w:hanging="180"/>
+      </w:pPr>
+    </w:lvl>
+  </w:abstractNum>
+  <w:abstractNum w:abstractNumId="1" w15:restartNumberingAfterBreak="0">
     <w:nsid w:val="4CEA674B"/>
     <w:multiLevelType w:val="multilevel"/>
     <w:tmpl w:val="FDE25330"/>
@@ -839,7 +1076,7 @@
       </w:rPr>
     </w:lvl>
   </w:abstractNum>
-  <w:abstractNum w:abstractNumId="1" w15:restartNumberingAfterBreak="0">
+  <w:abstractNum w:abstractNumId="2" w15:restartNumberingAfterBreak="0">
     <w:nsid w:val="646B1947"/>
     <w:multiLevelType w:val="multilevel"/>
     <w:tmpl w:val="FEAE0C80"/>
@@ -988,7 +1225,7 @@
       </w:rPr>
     </w:lvl>
   </w:abstractNum>
-  <w:abstractNum w:abstractNumId="2" w15:restartNumberingAfterBreak="0">
+  <w:abstractNum w:abstractNumId="3" w15:restartNumberingAfterBreak="0">
     <w:nsid w:val="70CC1499"/>
     <w:multiLevelType w:val="multilevel"/>
     <w:tmpl w:val="ADA4D8AE"/>
@@ -1138,13 +1375,16 @@
     </w:lvl>
   </w:abstractNum>
   <w:num w:numId="1" w16cid:durableId="2075002076">
+    <w:abstractNumId w:val="2"/>
+  </w:num>
+  <w:num w:numId="2" w16cid:durableId="1408764013">
     <w:abstractNumId w:val="1"/>
   </w:num>
-  <w:num w:numId="2" w16cid:durableId="1408764013">
+  <w:num w:numId="3" w16cid:durableId="119151599">
+    <w:abstractNumId w:val="3"/>
+  </w:num>
+  <w:num w:numId="4" w16cid:durableId="988364389">
     <w:abstractNumId w:val="0"/>
-  </w:num>
-  <w:num w:numId="3" w16cid:durableId="119151599">
-    <w:abstractNumId w:val="2"/>
   </w:num>
 </w:numbering>
 </file>

</xml_diff>